<commit_message>
adding disposition 4, and changes for 3
</commit_message>
<xml_diff>
--- a/Dispositioner/Øvelse 3 Disposition.docx
+++ b/Dispositioner/Øvelse 3 Disposition.docx
@@ -148,6 +148,7 @@
           <w:rFonts w:ascii="Times New Roman" w:hAnsi="Times New Roman"/>
           <w:noProof/>
           <w:sz w:val="24"/>
+          <w:lang w:eastAsia="da-DK"/>
         </w:rPr>
         <mc:AlternateContent>
           <mc:Choice Requires="wpg">
@@ -797,10 +798,10 @@
           <wp:anchor distT="0" distB="0" distL="114300" distR="114300" simplePos="0" relativeHeight="251660288" behindDoc="0" locked="0" layoutInCell="1" allowOverlap="1" wp14:anchorId="131A7687" wp14:editId="7941D1B0">
             <wp:simplePos x="0" y="0"/>
             <wp:positionH relativeFrom="margin">
-              <wp:posOffset>3728720</wp:posOffset>
+              <wp:align>right</wp:align>
             </wp:positionH>
             <wp:positionV relativeFrom="margin">
-              <wp:posOffset>3013710</wp:posOffset>
+              <wp:posOffset>3218427</wp:posOffset>
             </wp:positionV>
             <wp:extent cx="2360930" cy="1927225"/>
             <wp:effectExtent l="0" t="0" r="1270" b="0"/>
@@ -965,13 +966,7 @@
           <w:rPr>
             <w:rFonts w:ascii="Cambria Math" w:hAnsi="Cambria Math"/>
           </w:rPr>
-          <m:t>=65</m:t>
-        </m:r>
-        <m:r>
-          <w:rPr>
-            <w:rFonts w:ascii="Cambria Math" w:hAnsi="Cambria Math"/>
-          </w:rPr>
-          <m:t>)</m:t>
+          <m:t>=65)</m:t>
         </m:r>
       </m:oMath>
       <w:r>
@@ -1017,22 +1012,21 @@
       <w:pPr>
         <w:pStyle w:val="Listeafsnit"/>
         <w:spacing w:line="360" w:lineRule="auto"/>
-      </w:pPr>
-      <w:proofErr w:type="spellStart"/>
+        <w:rPr>
+          <w:lang w:val="en-US"/>
+        </w:rPr>
+      </w:pPr>
       <w:r>
         <w:rPr>
           <w:b/>
-        </w:rPr>
-        <w:t>Lead</w:t>
-      </w:r>
-      <w:proofErr w:type="spellEnd"/>
-      <w:r>
-        <w:rPr>
-          <w:b/>
-        </w:rPr>
-        <w:t>/PD</w:t>
-      </w:r>
-      <w:r>
+          <w:lang w:val="en-US"/>
+        </w:rPr>
+        <w:t>Lead/PD</w:t>
+      </w:r>
+      <w:r>
+        <w:rPr>
+          <w:lang w:val="en-US"/>
+        </w:rPr>
         <w:tab/>
       </w:r>
       <m:oMath>
@@ -1083,6 +1077,7 @@
         <m:r>
           <w:rPr>
             <w:rFonts w:ascii="Cambria Math" w:hAnsi="Cambria Math"/>
+            <w:lang w:val="en-US"/>
           </w:rPr>
           <m:t>=</m:t>
         </m:r>
@@ -1099,6 +1094,7 @@
             <m:r>
               <w:rPr>
                 <w:rFonts w:ascii="Cambria Math" w:hAnsi="Cambria Math"/>
+                <w:lang w:val="en-US"/>
               </w:rPr>
               <m:t>1</m:t>
             </m:r>
@@ -1126,7 +1122,14 @@
               <w:rPr>
                 <w:rFonts w:ascii="Cambria Math" w:eastAsiaTheme="minorEastAsia" w:hAnsi="Cambria Math"/>
               </w:rPr>
-              <m:t>s+</m:t>
+              <m:t>s</m:t>
+            </m:r>
+            <m:r>
+              <w:rPr>
+                <w:rFonts w:ascii="Cambria Math" w:eastAsiaTheme="minorEastAsia" w:hAnsi="Cambria Math"/>
+                <w:lang w:val="en-US"/>
+              </w:rPr>
+              <m:t>+</m:t>
             </m:r>
             <m:f>
               <m:fPr>
@@ -1141,6 +1144,7 @@
                 <m:r>
                   <w:rPr>
                     <w:rFonts w:ascii="Cambria Math" w:eastAsiaTheme="minorEastAsia" w:hAnsi="Cambria Math"/>
+                    <w:lang w:val="en-US"/>
                   </w:rPr>
                   <m:t>1</m:t>
                 </m:r>
@@ -1160,7 +1164,14 @@
               <w:rPr>
                 <w:rFonts w:ascii="Cambria Math" w:eastAsiaTheme="minorEastAsia" w:hAnsi="Cambria Math"/>
               </w:rPr>
-              <m:t>s+</m:t>
+              <m:t>s</m:t>
+            </m:r>
+            <m:r>
+              <w:rPr>
+                <w:rFonts w:ascii="Cambria Math" w:eastAsiaTheme="minorEastAsia" w:hAnsi="Cambria Math"/>
+                <w:lang w:val="en-US"/>
+              </w:rPr>
+              <m:t>+</m:t>
             </m:r>
             <m:f>
               <m:fPr>
@@ -1175,6 +1186,7 @@
                 <m:r>
                   <w:rPr>
                     <w:rFonts w:ascii="Cambria Math" w:eastAsiaTheme="minorEastAsia" w:hAnsi="Cambria Math"/>
+                    <w:lang w:val="en-US"/>
                   </w:rPr>
                   <m:t>1</m:t>
                 </m:r>
@@ -1184,7 +1196,20 @@
                   <w:rPr>
                     <w:rFonts w:ascii="Cambria Math" w:eastAsiaTheme="minorEastAsia" w:hAnsi="Cambria Math"/>
                   </w:rPr>
-                  <m:t>β∙T</m:t>
+                  <m:t>β</m:t>
+                </m:r>
+                <m:r>
+                  <w:rPr>
+                    <w:rFonts w:ascii="Cambria Math" w:eastAsiaTheme="minorEastAsia" w:hAnsi="Cambria Math"/>
+                    <w:lang w:val="en-US"/>
+                  </w:rPr>
+                  <m:t>∙</m:t>
+                </m:r>
+                <m:r>
+                  <w:rPr>
+                    <w:rFonts w:ascii="Cambria Math" w:eastAsiaTheme="minorEastAsia" w:hAnsi="Cambria Math"/>
+                  </w:rPr>
+                  <m:t>T</m:t>
                 </m:r>
               </m:den>
             </m:f>
@@ -1193,6 +1218,7 @@
         <m:r>
           <w:rPr>
             <w:rFonts w:ascii="Cambria Math" w:eastAsiaTheme="minorEastAsia" w:hAnsi="Cambria Math"/>
+            <w:lang w:val="en-US"/>
           </w:rPr>
           <m:t>∙</m:t>
         </m:r>
@@ -1316,13 +1342,23 @@
           <w:ilvl w:val="0"/>
           <w:numId w:val="1"/>
         </w:numPr>
+        <w:rPr>
+          <w:lang w:val="en-US"/>
+        </w:rPr>
       </w:pPr>
       <m:oMath>
         <m:r>
           <w:rPr>
             <w:rFonts w:ascii="Cambria Math" w:hAnsi="Cambria Math"/>
           </w:rPr>
-          <m:t>β=</m:t>
+          <m:t>β</m:t>
+        </m:r>
+        <m:r>
+          <w:rPr>
+            <w:rFonts w:ascii="Cambria Math" w:hAnsi="Cambria Math"/>
+            <w:lang w:val="en-US"/>
+          </w:rPr>
+          <m:t>=</m:t>
         </m:r>
         <m:f>
           <m:fPr>
@@ -1337,6 +1373,7 @@
             <m:r>
               <w:rPr>
                 <w:rFonts w:ascii="Cambria Math" w:hAnsi="Cambria Math"/>
+                <w:lang w:val="en-US"/>
               </w:rPr>
               <m:t>1-</m:t>
             </m:r>
@@ -1356,6 +1393,7 @@
                   </m:rPr>
                   <w:rPr>
                     <w:rFonts w:ascii="Cambria Math" w:hAnsi="Cambria Math"/>
+                    <w:lang w:val="en-US"/>
                   </w:rPr>
                   <m:t>sin</m:t>
                 </m:r>
@@ -1393,7 +1431,14 @@
                           <w:rPr>
                             <w:rFonts w:ascii="Cambria Math" w:hAnsi="Cambria Math"/>
                           </w:rPr>
-                          <m:t>m+</m:t>
+                          <m:t>m</m:t>
+                        </m:r>
+                        <m:r>
+                          <w:rPr>
+                            <w:rFonts w:ascii="Cambria Math" w:hAnsi="Cambria Math"/>
+                            <w:lang w:val="en-US"/>
+                          </w:rPr>
+                          <m:t>+</m:t>
                         </m:r>
                       </m:sub>
                     </m:sSub>
@@ -1406,6 +1451,7 @@
             <m:r>
               <w:rPr>
                 <w:rFonts w:ascii="Cambria Math" w:hAnsi="Cambria Math"/>
+                <w:lang w:val="en-US"/>
               </w:rPr>
               <m:t>1+</m:t>
             </m:r>
@@ -1415,12 +1461,14 @@
               </m:rPr>
               <w:rPr>
                 <w:rFonts w:ascii="Cambria Math" w:hAnsi="Cambria Math"/>
+                <w:lang w:val="en-US"/>
               </w:rPr>
               <m:t>sin⁡</m:t>
             </m:r>
             <m:r>
               <w:rPr>
                 <w:rFonts w:ascii="Cambria Math" w:hAnsi="Cambria Math"/>
+                <w:lang w:val="en-US"/>
               </w:rPr>
               <m:t>(</m:t>
             </m:r>
@@ -1446,13 +1494,21 @@
                   <w:rPr>
                     <w:rFonts w:ascii="Cambria Math" w:hAnsi="Cambria Math"/>
                   </w:rPr>
-                  <m:t>m+</m:t>
+                  <m:t>m</m:t>
+                </m:r>
+                <m:r>
+                  <w:rPr>
+                    <w:rFonts w:ascii="Cambria Math" w:hAnsi="Cambria Math"/>
+                    <w:lang w:val="en-US"/>
+                  </w:rPr>
+                  <m:t>+</m:t>
                 </m:r>
               </m:sub>
             </m:sSub>
             <m:r>
               <w:rPr>
                 <w:rFonts w:ascii="Cambria Math" w:hAnsi="Cambria Math"/>
+                <w:lang w:val="en-US"/>
               </w:rPr>
               <m:t>)</m:t>
             </m:r>
@@ -1462,6 +1518,7 @@
       <w:r>
         <w:rPr>
           <w:rFonts w:eastAsiaTheme="minorEastAsia"/>
+          <w:lang w:val="en-US"/>
         </w:rPr>
         <w:t xml:space="preserve">             </w:t>
       </w:r>
@@ -1495,6 +1552,7 @@
         <m:r>
           <w:rPr>
             <w:rFonts w:ascii="Cambria Math" w:eastAsiaTheme="minorEastAsia" w:hAnsi="Cambria Math"/>
+            <w:lang w:val="en-US"/>
           </w:rPr>
           <m:t>=</m:t>
         </m:r>
@@ -1527,6 +1585,7 @@
         <m:r>
           <w:rPr>
             <w:rFonts w:ascii="Cambria Math" w:eastAsiaTheme="minorEastAsia" w:hAnsi="Cambria Math"/>
+            <w:lang w:val="en-US"/>
           </w:rPr>
           <m:t>=</m:t>
         </m:r>
@@ -1543,6 +1602,7 @@
             <m:r>
               <w:rPr>
                 <w:rFonts w:ascii="Cambria Math" w:eastAsiaTheme="minorEastAsia" w:hAnsi="Cambria Math"/>
+                <w:lang w:val="en-US"/>
               </w:rPr>
               <m:t>1</m:t>
             </m:r>
@@ -1581,6 +1641,9 @@
     <w:p>
       <w:pPr>
         <w:pStyle w:val="Listeafsnit"/>
+        <w:rPr>
+          <w:lang w:val="en-US"/>
+        </w:rPr>
       </w:pPr>
     </w:p>
     <w:p>
@@ -1847,51 +1910,193 @@
           <w:rFonts w:eastAsiaTheme="minorEastAsia"/>
         </w:rPr>
       </w:pPr>
+      <w:r>
+        <w:rPr>
+          <w:rFonts w:eastAsiaTheme="minorEastAsia"/>
+        </w:rPr>
+        <w:t>Principperne anvendt i denne øvelse</w:t>
+      </w:r>
     </w:p>
     <w:p>
       <w:pPr>
-        <w:pStyle w:val="Overskrift3"/>
-        <w:rPr>
-          <w:rFonts w:eastAsiaTheme="minorEastAsia"/>
-        </w:rPr>
-      </w:pPr>
-      <w:r>
-        <w:rPr>
-          <w:rFonts w:eastAsiaTheme="minorEastAsia"/>
-        </w:rPr>
-        <w:t xml:space="preserve">Resultater </w:t>
+        <w:pStyle w:val="Listeafsnit"/>
+        <w:numPr>
+          <w:ilvl w:val="0"/>
+          <w:numId w:val="2"/>
+        </w:numPr>
+        <w:rPr>
+          <w:rFonts w:eastAsiaTheme="minorEastAsia"/>
+        </w:rPr>
+      </w:pPr>
+      <w:r>
+        <w:rPr>
+          <w:rFonts w:eastAsiaTheme="minorEastAsia"/>
+        </w:rPr>
+        <w:t xml:space="preserve">5% OS -&gt; hæv Kp </w:t>
+      </w:r>
+      <w:proofErr w:type="spellStart"/>
+      <w:r>
+        <w:rPr>
+          <w:rFonts w:eastAsiaTheme="minorEastAsia"/>
+        </w:rPr>
+        <w:t>gain</w:t>
+      </w:r>
+      <w:proofErr w:type="spellEnd"/>
+      <w:r>
+        <w:rPr>
+          <w:rFonts w:eastAsiaTheme="minorEastAsia"/>
+        </w:rPr>
+        <w:t xml:space="preserve"> </w:t>
+      </w:r>
+      <w:r>
+        <w:rPr>
+          <w:rFonts w:eastAsiaTheme="minorEastAsia"/>
+        </w:rPr>
+        <w:t xml:space="preserve">= 0 dB i </w:t>
+      </w:r>
+      <m:oMath>
+        <m:sSub>
+          <m:sSubPr>
+            <m:ctrlPr>
+              <w:rPr>
+                <w:rFonts w:ascii="Cambria Math" w:eastAsiaTheme="minorEastAsia" w:hAnsi="Cambria Math"/>
+                <w:i/>
+              </w:rPr>
+            </m:ctrlPr>
+          </m:sSubPr>
+          <m:e>
+            <m:r>
+              <w:rPr>
+                <w:rFonts w:ascii="Cambria Math" w:eastAsiaTheme="minorEastAsia" w:hAnsi="Cambria Math"/>
+              </w:rPr>
+              <m:t>ω</m:t>
+            </m:r>
+          </m:e>
+          <m:sub>
+            <m:r>
+              <w:rPr>
+                <w:rFonts w:ascii="Cambria Math" w:eastAsiaTheme="minorEastAsia" w:hAnsi="Cambria Math"/>
+              </w:rPr>
+              <m:t>φm</m:t>
+            </m:r>
+          </m:sub>
+        </m:sSub>
+      </m:oMath>
+      <w:r>
+        <w:rPr>
+          <w:rFonts w:eastAsiaTheme="minorEastAsia"/>
+        </w:rPr>
+        <w:t xml:space="preserve">    -&gt; derefter med 30% OS </w:t>
       </w:r>
     </w:p>
     <w:p>
+      <w:pPr>
+        <w:pStyle w:val="Listeafsnit"/>
+        <w:numPr>
+          <w:ilvl w:val="0"/>
+          <w:numId w:val="2"/>
+        </w:numPr>
+        <w:rPr>
+          <w:rFonts w:eastAsiaTheme="minorEastAsia"/>
+        </w:rPr>
+      </w:pPr>
+      <w:r>
+        <w:rPr>
+          <w:rFonts w:eastAsiaTheme="minorEastAsia"/>
+        </w:rPr>
+        <w:t xml:space="preserve">design </w:t>
+      </w:r>
+      <w:proofErr w:type="spellStart"/>
+      <w:r>
+        <w:rPr>
+          <w:rFonts w:eastAsiaTheme="minorEastAsia"/>
+        </w:rPr>
+        <w:t>Lead</w:t>
+      </w:r>
+      <w:proofErr w:type="spellEnd"/>
+      <w:r>
+        <w:rPr>
+          <w:rFonts w:eastAsiaTheme="minorEastAsia"/>
+        </w:rPr>
+        <w:t xml:space="preserve"> -&gt; mindsk %OS</w:t>
+      </w:r>
+    </w:p>
+    <w:p>
+      <w:pPr>
+        <w:pStyle w:val="Listeafsnit"/>
+        <w:numPr>
+          <w:ilvl w:val="0"/>
+          <w:numId w:val="2"/>
+        </w:numPr>
+        <w:rPr>
+          <w:rFonts w:eastAsiaTheme="minorEastAsia"/>
+          <w:lang w:val="en-US"/>
+        </w:rPr>
+      </w:pPr>
+      <w:proofErr w:type="spellStart"/>
+      <w:r>
+        <w:rPr>
+          <w:rFonts w:eastAsiaTheme="minorEastAsia"/>
+          <w:lang w:val="en-US"/>
+        </w:rPr>
+        <w:t>desgin</w:t>
+      </w:r>
+      <w:proofErr w:type="spellEnd"/>
+      <w:r>
+        <w:rPr>
+          <w:rFonts w:eastAsiaTheme="minorEastAsia"/>
+          <w:lang w:val="en-US"/>
+        </w:rPr>
+        <w:t xml:space="preserve"> lag -&gt; </w:t>
+      </w:r>
+      <w:proofErr w:type="spellStart"/>
+      <w:r>
+        <w:rPr>
+          <w:rFonts w:eastAsiaTheme="minorEastAsia"/>
+          <w:lang w:val="en-US"/>
+        </w:rPr>
+        <w:t>mindsk</w:t>
+      </w:r>
+      <w:proofErr w:type="spellEnd"/>
+      <w:r>
+        <w:rPr>
+          <w:rFonts w:eastAsiaTheme="minorEastAsia"/>
+          <w:lang w:val="en-US"/>
+        </w:rPr>
+        <w:t xml:space="preserve"> steady state error</w:t>
+      </w:r>
+    </w:p>
+    <w:p>
+      <w:pPr>
+        <w:pStyle w:val="Overskrift3"/>
+        <w:rPr>
+          <w:rFonts w:eastAsiaTheme="minorEastAsia"/>
+          <w:lang w:val="en-US"/>
+        </w:rPr>
+      </w:pPr>
+    </w:p>
+    <w:p>
+      <w:pPr>
+        <w:rPr>
+          <w:lang w:val="en-US"/>
+        </w:rPr>
+      </w:pPr>
+    </w:p>
+    <w:p>
+      <w:pPr>
+        <w:pStyle w:val="Overskrift3"/>
+        <w:rPr>
+          <w:rFonts w:eastAsiaTheme="minorEastAsia"/>
+        </w:rPr>
+      </w:pPr>
+      <w:r>
+        <w:rPr>
+          <w:rFonts w:eastAsiaTheme="minorEastAsia"/>
+        </w:rPr>
+        <w:t xml:space="preserve">Resultater </w:t>
+      </w:r>
       <w:bookmarkStart w:id="0" w:name="_GoBack"/>
       <w:bookmarkEnd w:id="0"/>
-    </w:p>
-    <w:p>
-      <w:pPr>
-        <w:pStyle w:val="Listeafsnit"/>
-        <w:rPr>
-          <w:rFonts w:eastAsiaTheme="minorEastAsia"/>
-        </w:rPr>
-      </w:pPr>
-    </w:p>
-    <w:p>
-      <w:pPr>
-        <w:pStyle w:val="Listeafsnit"/>
-        <w:rPr>
-          <w:rFonts w:eastAsiaTheme="minorEastAsia"/>
-        </w:rPr>
-      </w:pPr>
-    </w:p>
-    <w:p>
-      <w:pPr>
-        <w:pStyle w:val="Listeafsnit"/>
-      </w:pPr>
-      <w:r>
-        <w:rPr>
-          <w:rFonts w:eastAsiaTheme="minorEastAsia"/>
-        </w:rPr>
-        <w:t xml:space="preserve"> </w:t>
-      </w:r>
     </w:p>
     <w:sectPr>
       <w:pgSz w:w="11906" w:h="16838"/>
@@ -1906,6 +2111,95 @@
 <file path=word/numbering.xml><?xml version="1.0" encoding="utf-8"?>
 <w:numbering xmlns:wpc="http://schemas.microsoft.com/office/word/2010/wordprocessingCanvas" xmlns:cx="http://schemas.microsoft.com/office/drawing/2014/chartex" xmlns:cx1="http://schemas.microsoft.com/office/drawing/2015/9/8/chartex" xmlns:mc="http://schemas.openxmlformats.org/markup-compatibility/2006" xmlns:o="urn:schemas-microsoft-com:office:office" xmlns:r="http://schemas.openxmlformats.org/officeDocument/2006/relationships" xmlns:m="http://schemas.openxmlformats.org/officeDocument/2006/math" xmlns:v="urn:schemas-microsoft-com:vml" xmlns:wp14="http://schemas.microsoft.com/office/word/2010/wordprocessingDrawing" xmlns:wp="http://schemas.openxmlformats.org/drawingml/2006/wordprocessingDrawing" xmlns:w10="urn:schemas-microsoft-com:office:word" xmlns:w="http://schemas.openxmlformats.org/wordprocessingml/2006/main" xmlns:w14="http://schemas.microsoft.com/office/word/2010/wordml" xmlns:w15="http://schemas.microsoft.com/office/word/2012/wordml" xmlns:w16se="http://schemas.microsoft.com/office/word/2015/wordml/symex" xmlns:wpg="http://schemas.microsoft.com/office/word/2010/wordprocessingGroup" xmlns:wpi="http://schemas.microsoft.com/office/word/2010/wordprocessingInk" xmlns:wne="http://schemas.microsoft.com/office/word/2006/wordml" xmlns:wps="http://schemas.microsoft.com/office/word/2010/wordprocessingShape" mc:Ignorable="w14 w15 w16se wp14">
   <w:abstractNum w:abstractNumId="0" w15:restartNumberingAfterBreak="0">
+    <w:nsid w:val="0FD33B01"/>
+    <w:multiLevelType w:val="hybridMultilevel"/>
+    <w:tmpl w:val="BBAA1CD6"/>
+    <w:lvl w:ilvl="0" w:tplc="0406000F">
+      <w:start w:val="1"/>
+      <w:numFmt w:val="decimal"/>
+      <w:lvlText w:val="%1."/>
+      <w:lvlJc w:val="left"/>
+      <w:pPr>
+        <w:ind w:left="720" w:hanging="360"/>
+      </w:pPr>
+      <w:rPr>
+        <w:rFonts w:hint="default"/>
+      </w:rPr>
+    </w:lvl>
+    <w:lvl w:ilvl="1" w:tplc="04060019" w:tentative="1">
+      <w:start w:val="1"/>
+      <w:numFmt w:val="lowerLetter"/>
+      <w:lvlText w:val="%2."/>
+      <w:lvlJc w:val="left"/>
+      <w:pPr>
+        <w:ind w:left="1440" w:hanging="360"/>
+      </w:pPr>
+    </w:lvl>
+    <w:lvl w:ilvl="2" w:tplc="0406001B" w:tentative="1">
+      <w:start w:val="1"/>
+      <w:numFmt w:val="lowerRoman"/>
+      <w:lvlText w:val="%3."/>
+      <w:lvlJc w:val="right"/>
+      <w:pPr>
+        <w:ind w:left="2160" w:hanging="180"/>
+      </w:pPr>
+    </w:lvl>
+    <w:lvl w:ilvl="3" w:tplc="0406000F" w:tentative="1">
+      <w:start w:val="1"/>
+      <w:numFmt w:val="decimal"/>
+      <w:lvlText w:val="%4."/>
+      <w:lvlJc w:val="left"/>
+      <w:pPr>
+        <w:ind w:left="2880" w:hanging="360"/>
+      </w:pPr>
+    </w:lvl>
+    <w:lvl w:ilvl="4" w:tplc="04060019" w:tentative="1">
+      <w:start w:val="1"/>
+      <w:numFmt w:val="lowerLetter"/>
+      <w:lvlText w:val="%5."/>
+      <w:lvlJc w:val="left"/>
+      <w:pPr>
+        <w:ind w:left="3600" w:hanging="360"/>
+      </w:pPr>
+    </w:lvl>
+    <w:lvl w:ilvl="5" w:tplc="0406001B" w:tentative="1">
+      <w:start w:val="1"/>
+      <w:numFmt w:val="lowerRoman"/>
+      <w:lvlText w:val="%6."/>
+      <w:lvlJc w:val="right"/>
+      <w:pPr>
+        <w:ind w:left="4320" w:hanging="180"/>
+      </w:pPr>
+    </w:lvl>
+    <w:lvl w:ilvl="6" w:tplc="0406000F" w:tentative="1">
+      <w:start w:val="1"/>
+      <w:numFmt w:val="decimal"/>
+      <w:lvlText w:val="%7."/>
+      <w:lvlJc w:val="left"/>
+      <w:pPr>
+        <w:ind w:left="5040" w:hanging="360"/>
+      </w:pPr>
+    </w:lvl>
+    <w:lvl w:ilvl="7" w:tplc="04060019" w:tentative="1">
+      <w:start w:val="1"/>
+      <w:numFmt w:val="lowerLetter"/>
+      <w:lvlText w:val="%8."/>
+      <w:lvlJc w:val="left"/>
+      <w:pPr>
+        <w:ind w:left="5760" w:hanging="360"/>
+      </w:pPr>
+    </w:lvl>
+    <w:lvl w:ilvl="8" w:tplc="0406001B" w:tentative="1">
+      <w:start w:val="1"/>
+      <w:numFmt w:val="lowerRoman"/>
+      <w:lvlText w:val="%9."/>
+      <w:lvlJc w:val="right"/>
+      <w:pPr>
+        <w:ind w:left="6480" w:hanging="180"/>
+      </w:pPr>
+    </w:lvl>
+  </w:abstractNum>
+  <w:abstractNum w:abstractNumId="1" w15:restartNumberingAfterBreak="0">
     <w:nsid w:val="78E77C77"/>
     <w:multiLevelType w:val="hybridMultilevel"/>
     <w:tmpl w:val="25021B6C"/>
@@ -2018,6 +2312,9 @@
     </w:lvl>
   </w:abstractNum>
   <w:num w:numId="1">
+    <w:abstractNumId w:val="1"/>
+  </w:num>
+  <w:num w:numId="2">
     <w:abstractNumId w:val="0"/>
   </w:num>
 </w:numbering>

</xml_diff>